<commit_message>
Se agregaron los nombres de los colaboradores
Former-commit-id: f417f43dd983469573e2b51e532903ea2d3e7df5
</commit_message>
<xml_diff>
--- a/Documentacion/Maual_Usuario_MININAPSTER.docx
+++ b/Documentacion/Maual_Usuario_MININAPSTER.docx
@@ -302,21 +302,11 @@
       <w:pPr>
         <w:pStyle w:val="Ttulo"/>
       </w:pPr>
-      <w:r>
-        <w:fldChar w:fldCharType="begin"/>
-      </w:r>
-      <w:r>
-        <w:instrText xml:space="preserve"> TITLE </w:instrText>
-      </w:r>
-      <w:r>
-        <w:fldChar w:fldCharType="separate"/>
-      </w:r>
-      <w:r>
-        <w:t>Manual de Usuario</w:t>
-      </w:r>
-      <w:r>
-        <w:fldChar w:fldCharType="end"/>
-      </w:r>
+      <w:fldSimple w:instr=" TITLE ">
+        <w:r>
+          <w:t>Manual de Usuario</w:t>
+        </w:r>
+      </w:fldSimple>
     </w:p>
     <w:p>
       <w:pPr>
@@ -350,24 +340,14 @@
       <w:r>
         <w:t xml:space="preserve">Versión: </w:t>
       </w:r>
-      <w:r>
-        <w:fldChar w:fldCharType="begin"/>
-      </w:r>
-      <w:r>
-        <w:instrText xml:space="preserve"> KEYWORDS </w:instrText>
-      </w:r>
-      <w:r>
-        <w:fldChar w:fldCharType="separate"/>
-      </w:r>
-      <w:r>
-        <w:t>0</w:t>
-      </w:r>
-      <w:r>
-        <w:t>00</w:t>
-      </w:r>
-      <w:r>
-        <w:fldChar w:fldCharType="end"/>
-      </w:r>
+      <w:fldSimple w:instr=" KEYWORDS ">
+        <w:r>
+          <w:t>0</w:t>
+        </w:r>
+        <w:r>
+          <w:t>00</w:t>
+        </w:r>
+      </w:fldSimple>
       <w:r>
         <w:t>1</w:t>
       </w:r>
@@ -395,14 +375,7 @@
           <w:sz w:val="28"/>
         </w:rPr>
         <w:lastRenderedPageBreak/>
-        <w:t>HOJA DE CO</w:t>
-      </w:r>
-      <w:r>
-        <w:rPr>
-          <w:b/>
-          <w:sz w:val="28"/>
-        </w:rPr>
-        <w:t>NTROL</w:t>
+        <w:t>HOJA DE CONTROL</w:t>
       </w:r>
     </w:p>
     <w:p>
@@ -432,12 +405,6 @@
         <w:gridCol w:w="1662"/>
       </w:tblGrid>
       <w:tr>
-        <w:tblPrEx>
-          <w:tblCellMar>
-            <w:top w:w="0" w:type="dxa"/>
-            <w:bottom w:w="0" w:type="dxa"/>
-          </w:tblCellMar>
-        </w:tblPrEx>
         <w:tc>
           <w:tcPr>
             <w:tcW w:w="2208" w:type="dxa"/>
@@ -501,12 +468,6 @@
         </w:tc>
       </w:tr>
       <w:tr>
-        <w:tblPrEx>
-          <w:tblCellMar>
-            <w:top w:w="0" w:type="dxa"/>
-            <w:bottom w:w="0" w:type="dxa"/>
-          </w:tblCellMar>
-        </w:tblPrEx>
         <w:tc>
           <w:tcPr>
             <w:tcW w:w="2208" w:type="dxa"/>
@@ -568,12 +529,6 @@
         </w:tc>
       </w:tr>
       <w:tr>
-        <w:tblPrEx>
-          <w:tblCellMar>
-            <w:top w:w="0" w:type="dxa"/>
-            <w:bottom w:w="0" w:type="dxa"/>
-          </w:tblCellMar>
-        </w:tblPrEx>
         <w:tc>
           <w:tcPr>
             <w:tcW w:w="2208" w:type="dxa"/>
@@ -628,31 +583,15 @@
             <w:pPr>
               <w:pStyle w:val="TableContents"/>
             </w:pPr>
-            <w:r>
-              <w:fldChar w:fldCharType="begin"/>
-            </w:r>
-            <w:r>
-              <w:instrText xml:space="preserve"> TITLE </w:instrText>
-            </w:r>
-            <w:r>
-              <w:fldChar w:fldCharType="separate"/>
-            </w:r>
-            <w:r>
-              <w:t>Manual de Usuario</w:t>
-            </w:r>
-            <w:r>
-              <w:fldChar w:fldCharType="end"/>
-            </w:r>
+            <w:fldSimple w:instr=" TITLE ">
+              <w:r>
+                <w:t>Manual de Usuario</w:t>
+              </w:r>
+            </w:fldSimple>
           </w:p>
         </w:tc>
       </w:tr>
       <w:tr>
-        <w:tblPrEx>
-          <w:tblCellMar>
-            <w:top w:w="0" w:type="dxa"/>
-            <w:bottom w:w="0" w:type="dxa"/>
-          </w:tblCellMar>
-        </w:tblPrEx>
         <w:tc>
           <w:tcPr>
             <w:tcW w:w="2208" w:type="dxa"/>
@@ -717,24 +656,27 @@
               <w:t>Andrea Selene Sánchez Robles</w:t>
             </w:r>
             <w:r>
-              <w:t xml:space="preserve">, </w:t>
+              <w:t>, Braulio S</w:t>
             </w:r>
             <w:r>
-              <w:t>Braulio Dominguez</w:t>
+              <w:t>ebastián</w:t>
             </w:r>
             <w:r>
-              <w:t>,Kevin David Aguilar Pacheco</w:t>
+              <w:t xml:space="preserve"> Dominguez Martinez</w:t>
+            </w:r>
+            <w:r>
+              <w:t>,</w:t>
+            </w:r>
+            <w:r>
+              <w:t xml:space="preserve"> </w:t>
+            </w:r>
+            <w:r>
+              <w:t>Kevin David Aguilar Pacheco</w:t>
             </w:r>
           </w:p>
         </w:tc>
       </w:tr>
       <w:tr>
-        <w:tblPrEx>
-          <w:tblCellMar>
-            <w:top w:w="0" w:type="dxa"/>
-            <w:bottom w:w="0" w:type="dxa"/>
-          </w:tblCellMar>
-        </w:tblPrEx>
         <w:tc>
           <w:tcPr>
             <w:tcW w:w="2208" w:type="dxa"/>
@@ -853,12 +795,6 @@
         </w:tc>
       </w:tr>
       <w:tr>
-        <w:tblPrEx>
-          <w:tblCellMar>
-            <w:top w:w="0" w:type="dxa"/>
-            <w:bottom w:w="0" w:type="dxa"/>
-          </w:tblCellMar>
-        </w:tblPrEx>
         <w:tc>
           <w:tcPr>
             <w:tcW w:w="2208" w:type="dxa"/>
@@ -977,12 +913,6 @@
         </w:tc>
       </w:tr>
       <w:tr>
-        <w:tblPrEx>
-          <w:tblCellMar>
-            <w:top w:w="0" w:type="dxa"/>
-            <w:bottom w:w="0" w:type="dxa"/>
-          </w:tblCellMar>
-        </w:tblPrEx>
         <w:tc>
           <w:tcPr>
             <w:tcW w:w="2208" w:type="dxa"/>
@@ -1083,21 +1013,11 @@
               <w:pStyle w:val="TableContents"/>
               <w:jc w:val="center"/>
             </w:pPr>
-            <w:r>
-              <w:fldChar w:fldCharType="begin"/>
-            </w:r>
-            <w:r>
-              <w:instrText xml:space="preserve"> NUMPAGES </w:instrText>
-            </w:r>
-            <w:r>
-              <w:fldChar w:fldCharType="separate"/>
-            </w:r>
-            <w:r>
-              <w:t>10</w:t>
-            </w:r>
-            <w:r>
-              <w:fldChar w:fldCharType="end"/>
-            </w:r>
+            <w:fldSimple w:instr=" NUMPAGES ">
+              <w:r>
+                <w:t>10</w:t>
+              </w:r>
+            </w:fldSimple>
           </w:p>
         </w:tc>
       </w:tr>
@@ -1152,12 +1072,6 @@
         <w:gridCol w:w="1668"/>
       </w:tblGrid>
       <w:tr>
-        <w:tblPrEx>
-          <w:tblCellMar>
-            <w:top w:w="0" w:type="dxa"/>
-            <w:bottom w:w="0" w:type="dxa"/>
-          </w:tblCellMar>
-        </w:tblPrEx>
         <w:tc>
           <w:tcPr>
             <w:tcW w:w="894" w:type="dxa"/>
@@ -1301,12 +1215,6 @@
         </w:tc>
       </w:tr>
       <w:tr>
-        <w:tblPrEx>
-          <w:tblCellMar>
-            <w:top w:w="0" w:type="dxa"/>
-            <w:bottom w:w="0" w:type="dxa"/>
-          </w:tblCellMar>
-        </w:tblPrEx>
         <w:tc>
           <w:tcPr>
             <w:tcW w:w="894" w:type="dxa"/>
@@ -1383,16 +1291,13 @@
               <w:t>Andrea Selene Sánchez Robles</w:t>
             </w:r>
             <w:r>
-              <w:t>,</w:t>
+              <w:t>, Braulio S</w:t>
             </w:r>
             <w:r>
-              <w:t xml:space="preserve"> </w:t>
+              <w:t>ebastián</w:t>
             </w:r>
             <w:r>
-              <w:t>Braulio Dominguez</w:t>
-            </w:r>
-            <w:r>
-              <w:t xml:space="preserve"> ,Kevin David Aguilar Pacheco</w:t>
+              <w:t xml:space="preserve"> Dominguez Martinez, Kevin David Aguilar Pacheco</w:t>
             </w:r>
           </w:p>
         </w:tc>
@@ -1424,12 +1329,6 @@
         </w:tc>
       </w:tr>
       <w:tr>
-        <w:tblPrEx>
-          <w:tblCellMar>
-            <w:top w:w="0" w:type="dxa"/>
-            <w:bottom w:w="0" w:type="dxa"/>
-          </w:tblCellMar>
-        </w:tblPrEx>
         <w:tc>
           <w:tcPr>
             <w:tcW w:w="894" w:type="dxa"/>
@@ -1521,12 +1420,6 @@
         </w:tc>
       </w:tr>
       <w:tr>
-        <w:tblPrEx>
-          <w:tblCellMar>
-            <w:top w:w="0" w:type="dxa"/>
-            <w:bottom w:w="0" w:type="dxa"/>
-          </w:tblCellMar>
-        </w:tblPrEx>
         <w:tc>
           <w:tcPr>
             <w:tcW w:w="894" w:type="dxa"/>
@@ -1642,13 +1535,7 @@
         <w:rPr>
           <w:sz w:val="24"/>
         </w:rPr>
-        <w:t xml:space="preserve">CONTROL DE </w:t>
-      </w:r>
-      <w:r>
-        <w:rPr>
-          <w:sz w:val="24"/>
-        </w:rPr>
-        <w:t>DISTRIBUCIÓN</w:t>
+        <w:t>CONTROL DE DISTRIBUCIÓN</w:t>
       </w:r>
     </w:p>
     <w:p>
@@ -1671,12 +1558,6 @@
         <w:gridCol w:w="9071"/>
       </w:tblGrid>
       <w:tr>
-        <w:tblPrEx>
-          <w:tblCellMar>
-            <w:top w:w="0" w:type="dxa"/>
-            <w:bottom w:w="0" w:type="dxa"/>
-          </w:tblCellMar>
-        </w:tblPrEx>
         <w:tc>
           <w:tcPr>
             <w:tcW w:w="9071" w:type="dxa"/>
@@ -1714,12 +1595,6 @@
         </w:tc>
       </w:tr>
       <w:tr>
-        <w:tblPrEx>
-          <w:tblCellMar>
-            <w:top w:w="0" w:type="dxa"/>
-            <w:bottom w:w="0" w:type="dxa"/>
-          </w:tblCellMar>
-        </w:tblPrEx>
         <w:tc>
           <w:tcPr>
             <w:tcW w:w="9071" w:type="dxa"/>
@@ -1750,16 +1625,13 @@
               <w:t>Andrea Selene Sánchez Robles</w:t>
             </w:r>
             <w:r>
-              <w:t>,</w:t>
+              <w:t>, Braulio S</w:t>
             </w:r>
             <w:r>
-              <w:t xml:space="preserve"> </w:t>
+              <w:t>ebastián</w:t>
             </w:r>
             <w:r>
-              <w:t>Braulio Dominguez</w:t>
-            </w:r>
-            <w:r>
-              <w:t xml:space="preserve"> ,Kevin David Aguilar Pacheco</w:t>
+              <w:t xml:space="preserve"> Dominguez Martinez, Kevin David Aguilar Pacheco</w:t>
             </w:r>
             <w:bookmarkStart w:id="0" w:name="_GoBack"/>
             <w:bookmarkEnd w:id="0"/>
@@ -1767,12 +1639,6 @@
         </w:tc>
       </w:tr>
       <w:tr>
-        <w:tblPrEx>
-          <w:tblCellMar>
-            <w:top w:w="0" w:type="dxa"/>
-            <w:bottom w:w="0" w:type="dxa"/>
-          </w:tblCellMar>
-        </w:tblPrEx>
         <w:tc>
           <w:tcPr>
             <w:tcW w:w="9071" w:type="dxa"/>
@@ -1797,12 +1663,6 @@
         </w:tc>
       </w:tr>
       <w:tr>
-        <w:tblPrEx>
-          <w:tblCellMar>
-            <w:top w:w="0" w:type="dxa"/>
-            <w:bottom w:w="0" w:type="dxa"/>
-          </w:tblCellMar>
-        </w:tblPrEx>
         <w:tc>
           <w:tcPr>
             <w:tcW w:w="9071" w:type="dxa"/>
@@ -1827,12 +1687,6 @@
         </w:tc>
       </w:tr>
       <w:tr>
-        <w:tblPrEx>
-          <w:tblCellMar>
-            <w:top w:w="0" w:type="dxa"/>
-            <w:bottom w:w="0" w:type="dxa"/>
-          </w:tblCellMar>
-        </w:tblPrEx>
         <w:tc>
           <w:tcPr>
             <w:tcW w:w="9071" w:type="dxa"/>
@@ -1857,12 +1711,6 @@
         </w:tc>
       </w:tr>
       <w:tr>
-        <w:tblPrEx>
-          <w:tblCellMar>
-            <w:top w:w="0" w:type="dxa"/>
-            <w:bottom w:w="0" w:type="dxa"/>
-          </w:tblCellMar>
-        </w:tblPrEx>
         <w:tc>
           <w:tcPr>
             <w:tcW w:w="9071" w:type="dxa"/>
@@ -1960,7 +1808,7 @@
           <w:tab w:val="right" w:leader="dot" w:pos="9071"/>
         </w:tabs>
       </w:pPr>
-      <w:hyperlink r:id="rId8" w:history="1">
+      <w:hyperlink w:anchor="__RefHeading__808_995473275" w:history="1">
         <w:r>
           <w:t>1 DESCRIPCIÓN DEL SISTEMA</w:t>
         </w:r>
@@ -1974,7 +1822,7 @@
       <w:pPr>
         <w:pStyle w:val="Contents2"/>
       </w:pPr>
-      <w:hyperlink r:id="rId9" w:history="1">
+      <w:hyperlink w:anchor="__RefHeading__810_995473275" w:history="1">
         <w:r>
           <w:t>1.1 Objetivo</w:t>
         </w:r>
@@ -1988,7 +1836,7 @@
       <w:pPr>
         <w:pStyle w:val="Contents2"/>
       </w:pPr>
-      <w:hyperlink r:id="rId10" w:history="1">
+      <w:hyperlink w:anchor="__RefHeading__812_995473275" w:history="1">
         <w:r>
           <w:t>1.2 Alcance</w:t>
         </w:r>
@@ -2002,7 +1850,7 @@
       <w:pPr>
         <w:pStyle w:val="Contents2"/>
       </w:pPr>
-      <w:hyperlink r:id="rId11" w:history="1">
+      <w:hyperlink w:anchor="__RefHeading__814_995473275" w:history="1">
         <w:r>
           <w:t>1.3 Funcionalidad</w:t>
         </w:r>
@@ -2020,7 +1868,7 @@
           <w:tab w:val="right" w:leader="dot" w:pos="9071"/>
         </w:tabs>
       </w:pPr>
-      <w:hyperlink r:id="rId12" w:history="1">
+      <w:hyperlink w:anchor="__RefHeading__816_995473275" w:history="1">
         <w:r>
           <w:t>2 MAPA DEL SISTEMA</w:t>
         </w:r>
@@ -2034,7 +1882,7 @@
       <w:pPr>
         <w:pStyle w:val="Contents2"/>
       </w:pPr>
-      <w:hyperlink r:id="rId13" w:history="1">
+      <w:hyperlink w:anchor="__RefHeading__818_995473275" w:history="1">
         <w:r>
           <w:t>2.1 Modelo Lógico</w:t>
         </w:r>
@@ -2048,7 +1896,7 @@
       <w:pPr>
         <w:pStyle w:val="Contents2"/>
       </w:pPr>
-      <w:hyperlink r:id="rId14" w:history="1">
+      <w:hyperlink w:anchor="__RefHeading__820_995473275" w:history="1">
         <w:r>
           <w:t>2.2 Navegación</w:t>
         </w:r>
@@ -2066,7 +1914,7 @@
       <w:r>
         <w:t xml:space="preserve">      </w:t>
       </w:r>
-      <w:hyperlink r:id="rId15" w:history="1">
+      <w:hyperlink w:anchor="__RefHeading__826_995473275" w:history="1">
         <w:r>
           <w:t>2.3</w:t>
         </w:r>
@@ -2090,7 +1938,7 @@
       <w:r>
         <w:t xml:space="preserve">      </w:t>
       </w:r>
-      <w:hyperlink r:id="rId16" w:history="1">
+      <w:hyperlink w:anchor="__RefHeading__828_995473275" w:history="1">
         <w:r>
           <w:t>2.4</w:t>
         </w:r>
@@ -2111,7 +1959,7 @@
           <w:tab w:val="right" w:leader="dot" w:pos="9071"/>
         </w:tabs>
       </w:pPr>
-      <w:hyperlink r:id="rId17" w:history="1">
+      <w:hyperlink w:anchor="__RefHeading__838_995473275" w:history="1">
         <w:r>
           <w:t>3</w:t>
         </w:r>
@@ -2295,7 +2143,7 @@
             <wp:cNvGraphicFramePr/>
             <a:graphic xmlns:a="http://schemas.openxmlformats.org/drawingml/2006/main">
               <a:graphicData uri="http://schemas.openxmlformats.org/drawingml/2006/diagram">
-                <dgm:relIds xmlns:dgm="http://schemas.openxmlformats.org/drawingml/2006/diagram" xmlns:r="http://schemas.openxmlformats.org/officeDocument/2006/relationships" r:dm="rId18" r:lo="rId19" r:qs="rId20" r:cs="rId21"/>
+                <dgm:relIds xmlns:dgm="http://schemas.openxmlformats.org/drawingml/2006/diagram" xmlns:r="http://schemas.openxmlformats.org/officeDocument/2006/relationships" r:dm="rId8" r:lo="rId9" r:qs="rId10" r:cs="rId11"/>
               </a:graphicData>
             </a:graphic>
           </wp:inline>
@@ -2351,7 +2199,7 @@
                     <pic:cNvPicPr/>
                   </pic:nvPicPr>
                   <pic:blipFill>
-                    <a:blip r:embed="rId23">
+                    <a:blip r:embed="rId13">
                       <a:extLst>
                         <a:ext uri="{28A0092B-C50C-407E-A947-70E740481C1C}">
                           <a14:useLocalDpi xmlns:a14="http://schemas.microsoft.com/office/drawing/2010/main" val="0"/>
@@ -2412,7 +2260,7 @@
                     <pic:cNvPicPr/>
                   </pic:nvPicPr>
                   <pic:blipFill>
-                    <a:blip r:embed="rId24">
+                    <a:blip r:embed="rId14">
                       <a:extLst>
                         <a:ext uri="{28A0092B-C50C-407E-A947-70E740481C1C}">
                           <a14:useLocalDpi xmlns:a14="http://schemas.microsoft.com/office/drawing/2010/main" val="0"/>
@@ -2639,7 +2487,7 @@
                     <pic:cNvPicPr/>
                   </pic:nvPicPr>
                   <pic:blipFill>
-                    <a:blip r:embed="rId25">
+                    <a:blip r:embed="rId15">
                       <a:extLst>
                         <a:ext uri="{28A0092B-C50C-407E-A947-70E740481C1C}">
                           <a14:useLocalDpi xmlns:a14="http://schemas.microsoft.com/office/drawing/2010/main" val="0"/>
@@ -2788,7 +2636,7 @@
                     <pic:cNvPicPr/>
                   </pic:nvPicPr>
                   <pic:blipFill>
-                    <a:blip r:embed="rId26">
+                    <a:blip r:embed="rId16">
                       <a:extLst>
                         <a:ext uri="{28A0092B-C50C-407E-A947-70E740481C1C}">
                           <a14:useLocalDpi xmlns:a14="http://schemas.microsoft.com/office/drawing/2010/main" val="0"/>
@@ -2843,7 +2691,7 @@
                     <pic:cNvPicPr/>
                   </pic:nvPicPr>
                   <pic:blipFill>
-                    <a:blip r:embed="rId27">
+                    <a:blip r:embed="rId17">
                       <a:extLst>
                         <a:ext uri="{28A0092B-C50C-407E-A947-70E740481C1C}">
                           <a14:useLocalDpi xmlns:a14="http://schemas.microsoft.com/office/drawing/2010/main" val="0"/>
@@ -3074,7 +2922,7 @@
                     <pic:cNvPicPr/>
                   </pic:nvPicPr>
                   <pic:blipFill>
-                    <a:blip r:embed="rId28">
+                    <a:blip r:embed="rId18">
                       <a:extLst>
                         <a:ext uri="{28A0092B-C50C-407E-A947-70E740481C1C}">
                           <a14:useLocalDpi xmlns:a14="http://schemas.microsoft.com/office/drawing/2010/main" val="0"/>
@@ -3157,7 +3005,7 @@
                     <pic:cNvPicPr/>
                   </pic:nvPicPr>
                   <pic:blipFill>
-                    <a:blip r:embed="rId27">
+                    <a:blip r:embed="rId17">
                       <a:extLst>
                         <a:ext uri="{28A0092B-C50C-407E-A947-70E740481C1C}">
                           <a14:useLocalDpi xmlns:a14="http://schemas.microsoft.com/office/drawing/2010/main" val="0"/>
@@ -3197,6 +3045,7 @@
       <w:r>
         <w:rPr>
           <w:noProof/>
+          <w:lang w:val="es-MX"/>
         </w:rPr>
         <mc:AlternateContent>
           <mc:Choice Requires="wps">
@@ -3296,6 +3145,7 @@
       <w:r>
         <w:rPr>
           <w:noProof/>
+          <w:lang w:val="es-MX"/>
         </w:rPr>
         <mc:AlternateContent>
           <mc:Choice Requires="wps">
@@ -3464,6 +3314,7 @@
       <w:r>
         <w:rPr>
           <w:noProof/>
+          <w:lang w:val="es-MX"/>
         </w:rPr>
         <mc:AlternateContent>
           <mc:Choice Requires="wps">
@@ -3632,6 +3483,7 @@
       <w:r>
         <w:rPr>
           <w:noProof/>
+          <w:lang w:val="es-MX"/>
         </w:rPr>
         <mc:AlternateContent>
           <mc:Choice Requires="wps">
@@ -3974,7 +3826,7 @@
                     <pic:cNvPicPr/>
                   </pic:nvPicPr>
                   <pic:blipFill>
-                    <a:blip r:embed="rId29">
+                    <a:blip r:embed="rId19">
                       <a:extLst>
                         <a:ext uri="{28A0092B-C50C-407E-A947-70E740481C1C}">
                           <a14:useLocalDpi xmlns:a14="http://schemas.microsoft.com/office/drawing/2010/main" val="0"/>
@@ -4047,12 +3899,6 @@
         <w:gridCol w:w="4536"/>
       </w:tblGrid>
       <w:tr>
-        <w:tblPrEx>
-          <w:tblCellMar>
-            <w:top w:w="0" w:type="dxa"/>
-            <w:bottom w:w="0" w:type="dxa"/>
-          </w:tblCellMar>
-        </w:tblPrEx>
         <w:tc>
           <w:tcPr>
             <w:tcW w:w="4535" w:type="dxa"/>
@@ -4124,12 +3970,6 @@
         </w:tc>
       </w:tr>
       <w:tr>
-        <w:tblPrEx>
-          <w:tblCellMar>
-            <w:top w:w="0" w:type="dxa"/>
-            <w:bottom w:w="0" w:type="dxa"/>
-          </w:tblCellMar>
-        </w:tblPrEx>
         <w:tc>
           <w:tcPr>
             <w:tcW w:w="4535" w:type="dxa"/>
@@ -4148,7 +3988,7 @@
             <w:pPr>
               <w:pStyle w:val="TableContents"/>
             </w:pPr>
-            <w:hyperlink r:id="rId30" w:history="1">
+            <w:hyperlink r:id="rId20" w:history="1">
               <w:r>
                 <w:rPr>
                   <w:rStyle w:val="Hipervnculo"/>
@@ -4195,8 +4035,8 @@
       </w:pPr>
     </w:p>
     <w:sectPr>
-      <w:headerReference w:type="default" r:id="rId31"/>
-      <w:footerReference w:type="default" r:id="rId32"/>
+      <w:headerReference w:type="default" r:id="rId21"/>
+      <w:footerReference w:type="default" r:id="rId22"/>
       <w:pgSz w:w="11906" w:h="16838"/>
       <w:pgMar w:top="1729" w:right="1134" w:bottom="1134" w:left="1701" w:header="426" w:footer="720" w:gutter="0"/>
       <w:cols w:space="720"/>
@@ -6428,6 +6268,13 @@
         </dgm:presLayoutVars>
       </dgm:prSet>
       <dgm:spPr/>
+      <dgm:t>
+        <a:bodyPr/>
+        <a:lstStyle/>
+        <a:p>
+          <a:endParaRPr lang="es-ES"/>
+        </a:p>
+      </dgm:t>
     </dgm:pt>
     <dgm:pt modelId="{28381CD4-8E42-40B3-951C-130A9E147A79}" type="pres">
       <dgm:prSet presAssocID="{B20BDD17-742D-4FFE-AE44-BB8F80149E5D}" presName="parentText1" presStyleLbl="node1" presStyleIdx="0" presStyleCnt="4">
@@ -6438,6 +6285,13 @@
         </dgm:presLayoutVars>
       </dgm:prSet>
       <dgm:spPr/>
+      <dgm:t>
+        <a:bodyPr/>
+        <a:lstStyle/>
+        <a:p>
+          <a:endParaRPr lang="es-ES"/>
+        </a:p>
+      </dgm:t>
     </dgm:pt>
     <dgm:pt modelId="{F9C2BF9A-6A46-4CCA-BE14-7EC4D461C1FC}" type="pres">
       <dgm:prSet presAssocID="{B20BDD17-742D-4FFE-AE44-BB8F80149E5D}" presName="childText1" presStyleLbl="solidAlignAcc1" presStyleIdx="0" presStyleCnt="4">
@@ -6465,6 +6319,13 @@
         </dgm:presLayoutVars>
       </dgm:prSet>
       <dgm:spPr/>
+      <dgm:t>
+        <a:bodyPr/>
+        <a:lstStyle/>
+        <a:p>
+          <a:endParaRPr lang="es-ES"/>
+        </a:p>
+      </dgm:t>
     </dgm:pt>
     <dgm:pt modelId="{27DBE200-0317-4173-A47B-99BCCDC3861B}" type="pres">
       <dgm:prSet presAssocID="{BB8B656B-DD45-4BCF-B6D7-52F30F17C8E1}" presName="childText2" presStyleLbl="solidAlignAcc1" presStyleIdx="1" presStyleCnt="4">
@@ -6583,7 +6444,7 @@
   <dgm:whole/>
   <dgm:extLst>
     <a:ext uri="http://schemas.microsoft.com/office/drawing/2008/diagram">
-      <dsp:dataModelExt xmlns:dsp="http://schemas.microsoft.com/office/drawing/2008/diagram" relId="rId22" minVer="http://schemas.openxmlformats.org/drawingml/2006/diagram"/>
+      <dsp:dataModelExt xmlns:dsp="http://schemas.microsoft.com/office/drawing/2008/diagram" relId="rId12" minVer="http://schemas.openxmlformats.org/drawingml/2006/diagram"/>
     </a:ext>
   </dgm:extLst>
 </dgm:dataModel>

</xml_diff>